<commit_message>
Client-Side Ch1 Class Project
</commit_message>
<xml_diff>
--- a/chapter1/chapter01/your_turn2/dog_groomer_plan.docx
+++ b/chapter1/chapter01/your_turn2/dog_groomer_plan.docx
@@ -32,6 +32,17 @@
       </w:r>
       <w:r>
         <w:t xml:space="preserve"> Carleigh Smith</w:t>
+      </w:r>
+    </w:p>
+    <w:p/>
+    <w:p>
+      <w:r>
+        <w:t>Website for part 2:</w:t>
+      </w:r>
+    </w:p>
+    <w:p>
+      <w:r>
+        <w:t>http://127.0.0.1:3000/poochparlor/index.html</w:t>
       </w:r>
     </w:p>
     <w:p/>
@@ -105,31 +116,15 @@
         </w:numPr>
       </w:pPr>
       <w:r>
-        <w:t xml:space="preserve">Certifications and </w:t>
-      </w:r>
-      <w:proofErr w:type="gramStart"/>
-      <w:r>
-        <w:t>Training</w:t>
-      </w:r>
-      <w:proofErr w:type="gramEnd"/>
-      <w:r>
-        <w:t xml:space="preserve"> the groomers have</w:t>
-      </w:r>
-    </w:p>
-    <w:p>
-      <w:r>
-        <w:t xml:space="preserve">Idea </w:t>
-      </w:r>
-      <w:proofErr w:type="gramStart"/>
-      <w:r>
-        <w:t>2:</w:t>
-      </w:r>
-      <w:r>
-        <w:t>Contact</w:t>
-      </w:r>
-      <w:proofErr w:type="gramEnd"/>
-      <w:r>
-        <w:t xml:space="preserve"> Information:</w:t>
+        <w:t>Certifications and Training the groomers have</w:t>
+      </w:r>
+    </w:p>
+    <w:p>
+      <w:r>
+        <w:t>Idea 2:</w:t>
+      </w:r>
+      <w:r>
+        <w:t>Contact Information:</w:t>
       </w:r>
     </w:p>
     <w:p>
@@ -205,21 +200,13 @@
     <w:p/>
     <w:p>
       <w:r>
-        <w:t xml:space="preserve">Idea </w:t>
-      </w:r>
-      <w:proofErr w:type="gramStart"/>
-      <w:r>
-        <w:t>4</w:t>
+        <w:t>Idea 4</w:t>
       </w:r>
       <w:r>
         <w:t>:</w:t>
       </w:r>
       <w:r>
-        <w:t>Services</w:t>
-      </w:r>
-      <w:proofErr w:type="gramEnd"/>
-      <w:r>
-        <w:t>:</w:t>
+        <w:t>Services:</w:t>
       </w:r>
     </w:p>
     <w:p>
@@ -243,6 +230,7 @@
         </w:numPr>
       </w:pPr>
       <w:r>
+        <w:lastRenderedPageBreak/>
         <w:t>Pricing information for each service</w:t>
       </w:r>
     </w:p>
@@ -261,19 +249,10 @@
     <w:p/>
     <w:p>
       <w:r>
-        <w:lastRenderedPageBreak/>
-        <w:t xml:space="preserve">Idea </w:t>
-      </w:r>
-      <w:proofErr w:type="gramStart"/>
-      <w:r>
-        <w:t>5:</w:t>
-      </w:r>
-      <w:r>
-        <w:t>FAQS</w:t>
-      </w:r>
-      <w:proofErr w:type="gramEnd"/>
-      <w:r>
-        <w:t>:</w:t>
+        <w:t>Idea 5:</w:t>
+      </w:r>
+      <w:r>
+        <w:t>FAQS:</w:t>
       </w:r>
     </w:p>
     <w:p>
@@ -796,13 +775,8 @@
                       <wps:txbx>
                         <w:txbxContent>
                           <w:p>
-                            <w:proofErr w:type="gramStart"/>
                             <w:r>
-                              <w:t>Services(</w:t>
-                            </w:r>
-                            <w:proofErr w:type="gramEnd"/>
-                            <w:r>
-                              <w:t>Extended)</w:t>
+                              <w:t>Services(Extended)</w:t>
                             </w:r>
                           </w:p>
                         </w:txbxContent>
@@ -828,17 +802,12 @@
                 <v:stroke joinstyle="miter"/>
                 <v:path gradientshapeok="t" o:connecttype="rect"/>
               </v:shapetype>
-              <v:shape id="Text Box 2" o:spid="_x0000_s1026" type="#_x0000_t202" style="position:absolute;margin-left:313.5pt;margin-top:1.1pt;width:122.25pt;height:149.25pt;z-index:251661312;visibility:visible;mso-wrap-style:square;mso-width-percent:0;mso-height-percent:0;mso-wrap-distance-left:9pt;mso-wrap-distance-top:3.6pt;mso-wrap-distance-right:9pt;mso-wrap-distance-bottom:3.6pt;mso-position-horizontal:absolute;mso-position-horizontal-relative:text;mso-position-vertical:absolute;mso-position-vertical-relative:text;mso-width-percent:0;mso-height-percent:0;mso-width-relative:margin;mso-height-relative:margin;v-text-anchor:top" o:gfxdata="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">
+              <v:shape id="Text Box 2" o:spid="_x0000_s1026" type="#_x0000_t202" style="position:absolute;margin-left:313.5pt;margin-top:1.1pt;width:122.25pt;height:149.25pt;z-index:251661312;visibility:visible;mso-wrap-style:square;mso-width-percent:0;mso-height-percent:0;mso-wrap-distance-left:9pt;mso-wrap-distance-top:3.6pt;mso-wrap-distance-right:9pt;mso-wrap-distance-bottom:3.6pt;mso-position-horizontal:absolute;mso-position-horizontal-relative:text;mso-position-vertical:absolute;mso-position-vertical-relative:text;mso-width-percent:0;mso-height-percent:0;mso-width-relative:margin;mso-height-relative:margin;v-text-anchor:top" o:gfxdata="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">
                 <v:textbox>
                   <w:txbxContent>
                     <w:p>
-                      <w:proofErr w:type="gramStart"/>
                       <w:r>
-                        <w:t>Services(</w:t>
-                      </w:r>
-                      <w:proofErr w:type="gramEnd"/>
-                      <w:r>
-                        <w:t>Extended)</w:t>
+                        <w:t>Services(Extended)</w:t>
                       </w:r>
                     </w:p>
                   </w:txbxContent>
@@ -1163,7 +1132,7 @@
           </mc:Choice>
           <mc:Fallback>
             <w:pict>
-              <v:shape w14:anchorId="43121F25" id="_x0000_s1027" type="#_x0000_t202" style="position:absolute;margin-left:97.5pt;margin-top:4.35pt;width:122.25pt;height:149.25pt;z-index:251663360;visibility:visible;mso-wrap-style:square;mso-width-percent:0;mso-height-percent:0;mso-wrap-distance-left:9pt;mso-wrap-distance-top:3.6pt;mso-wrap-distance-right:9pt;mso-wrap-distance-bottom:3.6pt;mso-position-horizontal:absolute;mso-position-horizontal-relative:text;mso-position-vertical:absolute;mso-position-vertical-relative:text;mso-width-percent:0;mso-height-percent:0;mso-width-relative:margin;mso-height-relative:margin;v-text-anchor:top" o:gfxdata="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">
+              <v:shape w14:anchorId="43121F25" id="_x0000_s1027" type="#_x0000_t202" style="position:absolute;margin-left:97.5pt;margin-top:4.35pt;width:122.25pt;height:149.25pt;z-index:251663360;visibility:visible;mso-wrap-style:square;mso-width-percent:0;mso-height-percent:0;mso-wrap-distance-left:9pt;mso-wrap-distance-top:3.6pt;mso-wrap-distance-right:9pt;mso-wrap-distance-bottom:3.6pt;mso-position-horizontal:absolute;mso-position-horizontal-relative:text;mso-position-vertical:absolute;mso-position-vertical-relative:text;mso-width-percent:0;mso-height-percent:0;mso-width-relative:margin;mso-height-relative:margin;v-text-anchor:top" o:gfxdata="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">
                 <v:textbox>
                   <w:txbxContent>
                     <w:p>
@@ -1253,7 +1222,7 @@
           </mc:Choice>
           <mc:Fallback>
             <w:pict>
-              <v:shape w14:anchorId="240C5137" id="_x0000_s1028" type="#_x0000_t202" style="position:absolute;margin-left:77.25pt;margin-top:314.5pt;width:124.5pt;height:149.25pt;z-index:251667456;visibility:visible;mso-wrap-style:square;mso-width-percent:0;mso-height-percent:0;mso-wrap-distance-left:9pt;mso-wrap-distance-top:3.6pt;mso-wrap-distance-right:9pt;mso-wrap-distance-bottom:3.6pt;mso-position-horizontal:absolute;mso-position-horizontal-relative:margin;mso-position-vertical:absolute;mso-position-vertical-relative:text;mso-width-percent:0;mso-height-percent:0;mso-width-relative:margin;mso-height-relative:margin;v-text-anchor:top" o:gfxdata="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">
+              <v:shape w14:anchorId="240C5137" id="_x0000_s1028" type="#_x0000_t202" style="position:absolute;margin-left:77.25pt;margin-top:314.5pt;width:124.5pt;height:149.25pt;z-index:251667456;visibility:visible;mso-wrap-style:square;mso-width-percent:0;mso-height-percent:0;mso-wrap-distance-left:9pt;mso-wrap-distance-top:3.6pt;mso-wrap-distance-right:9pt;mso-wrap-distance-bottom:3.6pt;mso-position-horizontal:absolute;mso-position-horizontal-relative:margin;mso-position-vertical:absolute;mso-position-vertical-relative:text;mso-width-percent:0;mso-height-percent:0;mso-width-relative:margin;mso-height-relative:margin;v-text-anchor:top" o:gfxdata="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">
                 <v:textbox>
                   <w:txbxContent>
                     <w:p>
@@ -1792,7 +1761,7 @@
           </mc:Choice>
           <mc:Fallback>
             <w:pict>
-              <v:shape w14:anchorId="46BB4C4B" id="_x0000_s1030" type="#_x0000_t202" style="position:absolute;margin-left:297.75pt;margin-top:227.5pt;width:122.25pt;height:149.25pt;z-index:251659264;visibility:visible;mso-wrap-style:square;mso-width-percent:0;mso-height-percent:0;mso-wrap-distance-left:9pt;mso-wrap-distance-top:3.6pt;mso-wrap-distance-right:9pt;mso-wrap-distance-bottom:3.6pt;mso-position-horizontal:absolute;mso-position-horizontal-relative:text;mso-position-vertical:absolute;mso-position-vertical-relative:text;mso-width-percent:0;mso-height-percent:0;mso-width-relative:margin;mso-height-relative:margin;v-text-anchor:top" o:gfxdata="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">
+              <v:shape w14:anchorId="46BB4C4B" id="_x0000_s1030" type="#_x0000_t202" style="position:absolute;margin-left:297.75pt;margin-top:227.5pt;width:122.25pt;height:149.25pt;z-index:251659264;visibility:visible;mso-wrap-style:square;mso-width-percent:0;mso-height-percent:0;mso-wrap-distance-left:9pt;mso-wrap-distance-top:3.6pt;mso-wrap-distance-right:9pt;mso-wrap-distance-bottom:3.6pt;mso-position-horizontal:absolute;mso-position-horizontal-relative:text;mso-position-vertical:absolute;mso-position-vertical-relative:text;mso-width-percent:0;mso-height-percent:0;mso-width-relative:margin;mso-height-relative:margin;v-text-anchor:top" o:gfxdata="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">
                 <v:textbox>
                   <w:txbxContent>
                     <w:p>

</xml_diff>